<commit_message>
Software requirements doc update
</commit_message>
<xml_diff>
--- a/documentation/finished/software_requirements.docx
+++ b/documentation/finished/software_requirements.docx
@@ -1,10 +1,13 @@
 
 <file path=word/document.xml><?xml version="1.0" encoding="utf-8"?>
-<w:document xmlns:wpc="http://schemas.microsoft.com/office/word/2010/wordprocessingCanvas" xmlns:cx="http://schemas.microsoft.com/office/drawing/2014/chartex" xmlns:cx1="http://schemas.microsoft.com/office/drawing/2015/9/8/chartex" xmlns:cx2="http://schemas.microsoft.com/office/drawing/2015/10/21/chartex" xmlns:cx3="http://schemas.microsoft.com/office/drawing/2016/5/9/chartex" xmlns:cx4="http://schemas.microsoft.com/office/drawing/2016/5/10/chartex" xmlns:cx5="http://schemas.microsoft.com/office/drawing/2016/5/11/chartex" xmlns:cx6="http://schemas.microsoft.com/office/drawing/2016/5/12/chartex" xmlns:cx7="http://schemas.microsoft.com/office/drawing/2016/5/13/chartex" xmlns:cx8="http://schemas.microsoft.com/office/drawing/2016/5/14/chartex" xmlns:mc="http://schemas.openxmlformats.org/markup-compatibility/2006" xmlns:aink="http://schemas.microsoft.com/office/drawing/2016/ink" xmlns:am3d="http://schemas.microsoft.com/office/drawing/2017/model3d" xmlns:o="urn:schemas-microsoft-com:office:office" xmlns:oel="http://schemas.microsoft.com/office/2019/extlst" xmlns:r="http://schemas.openxmlformats.org/officeDocument/2006/relationships" xmlns:m="http://schemas.openxmlformats.org/officeDocument/2006/math" xmlns:v="urn:schemas-microsoft-com:vml" xmlns:wp14="http://schemas.microsoft.com/office/word/2010/wordprocessingDrawing" xmlns:wp="http://schemas.openxmlformats.org/drawingml/2006/wordprocessingDrawing" xmlns:w10="urn:schemas-microsoft-com:office:word" xmlns:w="http://schemas.openxmlformats.org/wordprocessingml/2006/main" xmlns:w14="http://schemas.microsoft.com/office/word/2010/wordml" xmlns:w15="http://schemas.microsoft.com/office/word/2012/wordml" xmlns:w16cex="http://schemas.microsoft.com/office/word/2018/wordml/cex" xmlns:w16cid="http://schemas.microsoft.com/office/word/2016/wordml/cid" xmlns:w16="http://schemas.microsoft.com/office/word/2018/wordml" xmlns:w16sdtdh="http://schemas.microsoft.com/office/word/2020/wordml/sdtdatahash" xmlns:w16se="http://schemas.microsoft.com/office/word/2015/wordml/symex" xmlns:wpg="http://schemas.microsoft.com/office/word/2010/wordprocessingGroup" xmlns:wpi="http://schemas.microsoft.com/office/word/2010/wordprocessingInk" xmlns:wne="http://schemas.microsoft.com/office/word/2006/wordml" xmlns:wps="http://schemas.microsoft.com/office/word/2010/wordprocessingShape" mc:Ignorable="w14 w15 w16se w16cid w16 w16cex w16sdtdh wp14">
+<w:document xmlns:wpc="http://schemas.microsoft.com/office/word/2010/wordprocessingCanvas" xmlns:cx="http://schemas.microsoft.com/office/drawing/2014/chartex" xmlns:cx1="http://schemas.microsoft.com/office/drawing/2015/9/8/chartex" xmlns:cx2="http://schemas.microsoft.com/office/drawing/2015/10/21/chartex" xmlns:cx3="http://schemas.microsoft.com/office/drawing/2016/5/9/chartex" xmlns:cx4="http://schemas.microsoft.com/office/drawing/2016/5/10/chartex" xmlns:cx5="http://schemas.microsoft.com/office/drawing/2016/5/11/chartex" xmlns:cx6="http://schemas.microsoft.com/office/drawing/2016/5/12/chartex" xmlns:cx7="http://schemas.microsoft.com/office/drawing/2016/5/13/chartex" xmlns:cx8="http://schemas.microsoft.com/office/drawing/2016/5/14/chartex" xmlns:mc="http://schemas.openxmlformats.org/markup-compatibility/2006" xmlns:aink="http://schemas.microsoft.com/office/drawing/2016/ink" xmlns:am3d="http://schemas.microsoft.com/office/drawing/2017/model3d" xmlns:o="urn:schemas-microsoft-com:office:office" xmlns:oel="http://schemas.microsoft.com/office/2019/extlst" xmlns:r="http://schemas.openxmlformats.org/officeDocument/2006/relationships" xmlns:m="http://schemas.openxmlformats.org/officeDocument/2006/math" xmlns:v="urn:schemas-microsoft-com:vml" xmlns:wp14="http://schemas.microsoft.com/office/word/2010/wordprocessingDrawing" xmlns:wp="http://schemas.openxmlformats.org/drawingml/2006/wordprocessingDrawing" xmlns:w10="urn:schemas-microsoft-com:office:word" xmlns:w="http://schemas.openxmlformats.org/wordprocessingml/2006/main" xmlns:w14="http://schemas.microsoft.com/office/word/2010/wordml" xmlns:w15="http://schemas.microsoft.com/office/word/2012/wordml" xmlns:w16cex="http://schemas.microsoft.com/office/word/2018/wordml/cex" xmlns:w16cid="http://schemas.microsoft.com/office/word/2016/wordml/cid" xmlns:w16="http://schemas.microsoft.com/office/word/2018/wordml" xmlns:w16du="http://schemas.microsoft.com/office/word/2023/wordml/word16du" xmlns:w16sdtdh="http://schemas.microsoft.com/office/word/2020/wordml/sdtdatahash" xmlns:w16se="http://schemas.microsoft.com/office/word/2015/wordml/symex" xmlns:wpg="http://schemas.microsoft.com/office/word/2010/wordprocessingGroup" xmlns:wpi="http://schemas.microsoft.com/office/word/2010/wordprocessingInk" xmlns:wne="http://schemas.microsoft.com/office/word/2006/wordml" xmlns:wps="http://schemas.microsoft.com/office/word/2010/wordprocessingShape" mc:Ignorable="w14 w15 w16se w16cid w16 w16cex w16sdtdh w16du wp14">
   <w:body>
     <w:p>
       <w:pPr>
-        <w:pStyle w:val="Title"/>
+        <w:pStyle w:val="Heading2"/>
+        <w:rPr>
+          <w:rStyle w:val="Heading3Char"/>
+        </w:rPr>
       </w:pPr>
       <w:r>
         <w:t>Software Requirements</w:t>
@@ -12,33 +15,50 @@
     </w:p>
     <w:p>
       <w:pPr>
-        <w:spacing w:after="0" w:line="240" w:lineRule="auto"/>
-        <w:rPr>
-          <w:rFonts w:ascii="Times New Roman" w:eastAsia="Times New Roman" w:hAnsi="Times New Roman" w:cs="Times New Roman"/>
-          <w:sz w:val="24"/>
-          <w:szCs w:val="24"/>
-        </w:rPr>
-      </w:pPr>
-      <w:r>
-        <w:rPr>
-          <w:rStyle w:val="Heading2Char"/>
+        <w:spacing w:before="240" w:after="0" w:line="240" w:lineRule="auto"/>
+        <w:rPr>
+          <w:rFonts w:asciiTheme="majorHAnsi" w:eastAsiaTheme="majorEastAsia" w:hAnsiTheme="majorHAnsi" w:cstheme="majorBidi"/>
+          <w:i/>
+          <w:iCs/>
+          <w:sz w:val="22"/>
+          <w:szCs w:val="22"/>
+        </w:rPr>
+      </w:pPr>
+      <w:r>
+        <w:rPr>
+          <w:rStyle w:val="Heading3Char"/>
+        </w:rPr>
+        <w:t>Communication</w:t>
+      </w:r>
+      <w:r>
+        <w:rPr>
+          <w:rStyle w:val="Heading5Char"/>
+        </w:rPr>
+        <w:t xml:space="preserve"> </w:t>
+      </w:r>
+      <w:r>
+        <w:rPr>
+          <w:rFonts w:ascii="Times New Roman" w:eastAsia="Times New Roman" w:hAnsi="Times New Roman" w:cs="Times New Roman"/>
+          <w:sz w:val="24"/>
+          <w:szCs w:val="24"/>
         </w:rPr>
         <w:br/>
-        <w:t>Data Collection and Processing</w:t>
-      </w:r>
-      <w:r>
-        <w:rPr>
-          <w:rFonts w:ascii="Times New Roman" w:eastAsia="Times New Roman" w:hAnsi="Times New Roman" w:cs="Times New Roman"/>
-          <w:sz w:val="24"/>
-          <w:szCs w:val="24"/>
-        </w:rPr>
-        <w:br/>
-      </w:r>
-      <w:r>
-        <w:rPr>
-          <w:rStyle w:val="Heading5Char"/>
-        </w:rPr>
-        <w:t xml:space="preserve">Sc2reader </w:t>
+      </w:r>
+      <w:r>
+        <w:rPr>
+          <w:i/>
+          <w:iCs/>
+          <w:sz w:val="22"/>
+          <w:szCs w:val="22"/>
+        </w:rPr>
+        <w:t>Sc2reader</w:t>
+      </w:r>
+      <w:r>
+        <w:rPr>
+          <w:i/>
+          <w:iCs/>
+        </w:rPr>
+        <w:t xml:space="preserve"> </w:t>
       </w:r>
     </w:p>
     <w:p>
@@ -50,7 +70,9 @@
         </w:numPr>
         <w:spacing w:after="0" w:line="240" w:lineRule="auto"/>
         <w:rPr>
-          <w:rFonts w:ascii="Times New Roman" w:eastAsia="Times New Roman" w:hAnsi="Times New Roman" w:cs="Times New Roman"/>
+          <w:rStyle w:val="Heading3Char"/>
+          <w:rFonts w:ascii="Times New Roman" w:eastAsia="Times New Roman" w:hAnsi="Times New Roman" w:cs="Times New Roman"/>
+          <w:color w:val="auto"/>
           <w:sz w:val="24"/>
           <w:szCs w:val="24"/>
         </w:rPr>
@@ -93,45 +115,41 @@
           <w:sz w:val="24"/>
           <w:szCs w:val="24"/>
         </w:rPr>
-        <w:t xml:space="preserve"> data.</w:t>
-      </w:r>
-      <w:r>
-        <w:rPr>
-          <w:rFonts w:ascii="Times New Roman" w:eastAsia="Times New Roman" w:hAnsi="Times New Roman" w:cs="Times New Roman"/>
-          <w:sz w:val="24"/>
-          <w:szCs w:val="24"/>
-        </w:rPr>
-        <w:br/>
+        <w:t xml:space="preserve"> data</w:t>
       </w:r>
     </w:p>
     <w:p>
       <w:pPr>
-        <w:spacing w:after="0" w:line="240" w:lineRule="auto"/>
-        <w:rPr>
-          <w:rFonts w:ascii="Times New Roman" w:eastAsia="Times New Roman" w:hAnsi="Times New Roman" w:cs="Times New Roman"/>
-          <w:sz w:val="24"/>
-          <w:szCs w:val="24"/>
-        </w:rPr>
-      </w:pPr>
-      <w:r>
-        <w:rPr>
-          <w:rStyle w:val="Heading2Char"/>
-        </w:rPr>
-        <w:t>Backend Development</w:t>
-      </w:r>
-      <w:r>
-        <w:rPr>
-          <w:rFonts w:ascii="Times New Roman" w:eastAsia="Times New Roman" w:hAnsi="Times New Roman" w:cs="Times New Roman"/>
-          <w:sz w:val="24"/>
-          <w:szCs w:val="24"/>
-        </w:rPr>
-        <w:br/>
-      </w:r>
-      <w:r>
+        <w:spacing w:before="240" w:after="0" w:line="240" w:lineRule="auto"/>
         <w:rPr>
           <w:rStyle w:val="Heading5Char"/>
         </w:rPr>
-        <w:t>Django</w:t>
+      </w:pPr>
+      <w:r>
+        <w:rPr>
+          <w:rStyle w:val="Heading3Char"/>
+        </w:rPr>
+        <w:t>Communication</w:t>
+      </w:r>
+      <w:r>
+        <w:rPr>
+          <w:rStyle w:val="Heading5Char"/>
+        </w:rPr>
+        <w:t xml:space="preserve"> </w:t>
+      </w:r>
+    </w:p>
+    <w:p>
+      <w:pPr>
+        <w:pStyle w:val="Heading5"/>
+        <w:rPr>
+          <w:rFonts w:eastAsia="Times New Roman"/>
+        </w:rPr>
+      </w:pPr>
+      <w:r>
+        <w:rPr>
+          <w:rFonts w:eastAsia="Times New Roman"/>
+        </w:rPr>
+        <w:t>SQL Alchemy</w:t>
       </w:r>
     </w:p>
     <w:p>
@@ -154,7 +172,15 @@
           <w:sz w:val="24"/>
           <w:szCs w:val="24"/>
         </w:rPr>
-        <w:t>a high-level Python web framework that encourages rapid development.</w:t>
+        <w:t>For</w:t>
+      </w:r>
+      <w:r>
+        <w:rPr>
+          <w:rFonts w:ascii="Times New Roman" w:eastAsia="Times New Roman" w:hAnsi="Times New Roman" w:cs="Times New Roman"/>
+          <w:sz w:val="24"/>
+          <w:szCs w:val="24"/>
+        </w:rPr>
+        <w:t xml:space="preserve"> storing replay data</w:t>
       </w:r>
     </w:p>
     <w:p>
@@ -168,7 +194,7 @@
         <w:rPr>
           <w:rFonts w:eastAsia="Times New Roman"/>
         </w:rPr>
-        <w:t>SQL Alchemy</w:t>
+        <w:t>Black</w:t>
       </w:r>
     </w:p>
     <w:p>
@@ -191,26 +217,61 @@
           <w:sz w:val="24"/>
           <w:szCs w:val="24"/>
         </w:rPr>
-        <w:t>For</w:t>
-      </w:r>
-      <w:r>
-        <w:rPr>
-          <w:rFonts w:ascii="Times New Roman" w:eastAsia="Times New Roman" w:hAnsi="Times New Roman" w:cs="Times New Roman"/>
-          <w:sz w:val="24"/>
-          <w:szCs w:val="24"/>
-        </w:rPr>
-        <w:t xml:space="preserve"> storing replay data</w:t>
+        <w:t>Used for formatting the code in each file</w:t>
       </w:r>
     </w:p>
     <w:p>
       <w:pPr>
-        <w:spacing w:after="0" w:line="240" w:lineRule="auto"/>
-        <w:rPr>
-          <w:rFonts w:ascii="Times New Roman" w:eastAsia="Times New Roman" w:hAnsi="Times New Roman" w:cs="Times New Roman"/>
-          <w:sz w:val="24"/>
-          <w:szCs w:val="24"/>
-        </w:rPr>
-      </w:pPr>
+        <w:pStyle w:val="Heading5"/>
+        <w:rPr>
+          <w:rFonts w:eastAsia="Times New Roman"/>
+        </w:rPr>
+      </w:pPr>
+      <w:r>
+        <w:rPr>
+          <w:rFonts w:eastAsia="Times New Roman"/>
+        </w:rPr>
+        <w:t>Flask</w:t>
+      </w:r>
+    </w:p>
+    <w:p>
+      <w:pPr>
+        <w:pStyle w:val="ListParagraph"/>
+        <w:numPr>
+          <w:ilvl w:val="0"/>
+          <w:numId w:val="11"/>
+        </w:numPr>
+        <w:rPr>
+          <w:rStyle w:val="Heading2Char"/>
+          <w:rFonts w:asciiTheme="minorHAnsi" w:eastAsiaTheme="minorEastAsia" w:hAnsiTheme="minorHAnsi" w:cstheme="minorBidi"/>
+          <w:color w:val="auto"/>
+          <w:sz w:val="21"/>
+          <w:szCs w:val="21"/>
+        </w:rPr>
+      </w:pPr>
+      <w:r>
+        <w:t xml:space="preserve">Used </w:t>
+      </w:r>
+      <w:r>
+        <w:t>to allow flutter to call python functions</w:t>
+      </w:r>
+    </w:p>
+    <w:p>
+      <w:pPr>
+        <w:spacing w:before="240"/>
+      </w:pPr>
+      <w:r>
+        <w:rPr>
+          <w:rStyle w:val="Heading3Char"/>
+        </w:rPr>
+        <w:t>Front</w:t>
+      </w:r>
+      <w:r>
+        <w:rPr>
+          <w:rStyle w:val="Heading3Char"/>
+        </w:rPr>
+        <w:t>end Development</w:t>
+      </w:r>
       <w:r>
         <w:rPr>
           <w:rFonts w:ascii="Times New Roman" w:eastAsia="Times New Roman" w:hAnsi="Times New Roman" w:cs="Times New Roman"/>
@@ -221,29 +282,9 @@
       </w:r>
       <w:r>
         <w:rPr>
-          <w:rStyle w:val="Heading2Char"/>
-        </w:rPr>
-        <w:t>Frontend Development</w:t>
-      </w:r>
-      <w:r>
-        <w:rPr>
-          <w:rFonts w:ascii="Times New Roman" w:eastAsia="Times New Roman" w:hAnsi="Times New Roman" w:cs="Times New Roman"/>
-          <w:sz w:val="24"/>
-          <w:szCs w:val="24"/>
-        </w:rPr>
-        <w:br/>
-      </w:r>
-      <w:r>
-        <w:rPr>
           <w:rStyle w:val="Heading5Char"/>
         </w:rPr>
-        <w:t>Reac</w:t>
-      </w:r>
-      <w:r>
-        <w:rPr>
-          <w:rStyle w:val="Heading5Char"/>
-        </w:rPr>
-        <w:t>t</w:t>
+        <w:t>Flutter</w:t>
       </w:r>
     </w:p>
     <w:p>
@@ -281,44 +322,14 @@
       <w:pPr>
         <w:spacing w:after="0" w:line="240" w:lineRule="auto"/>
         <w:rPr>
-          <w:rStyle w:val="SubtleEmphasis"/>
-          <w:rFonts w:ascii="Times New Roman" w:eastAsia="Times New Roman" w:hAnsi="Times New Roman" w:cs="Times New Roman"/>
-          <w:i w:val="0"/>
-          <w:iCs w:val="0"/>
-          <w:color w:val="auto"/>
-          <w:sz w:val="24"/>
-          <w:szCs w:val="24"/>
-        </w:rPr>
-      </w:pPr>
-    </w:p>
-    <w:p>
-      <w:pPr>
-        <w:spacing w:after="0" w:line="240" w:lineRule="auto"/>
-        <w:rPr>
-          <w:rFonts w:ascii="Times New Roman" w:eastAsia="Times New Roman" w:hAnsi="Times New Roman" w:cs="Times New Roman"/>
-          <w:sz w:val="24"/>
-          <w:szCs w:val="24"/>
-        </w:rPr>
-      </w:pPr>
-      <w:r>
-        <w:rPr>
-          <w:rStyle w:val="Heading2Char"/>
-        </w:rPr>
-        <w:t>Version Control</w:t>
-      </w:r>
-      <w:r>
-        <w:rPr>
-          <w:rFonts w:ascii="Times New Roman" w:eastAsia="Times New Roman" w:hAnsi="Times New Roman" w:cs="Times New Roman"/>
-          <w:sz w:val="24"/>
-          <w:szCs w:val="24"/>
-        </w:rPr>
-        <w:br/>
-      </w:r>
-      <w:r>
-        <w:rPr>
           <w:rStyle w:val="Heading5Char"/>
         </w:rPr>
-        <w:t>GitHub</w:t>
+      </w:pPr>
+      <w:r>
+        <w:rPr>
+          <w:rStyle w:val="Heading5Char"/>
+        </w:rPr>
+        <w:t>Tkinter</w:t>
       </w:r>
     </w:p>
     <w:p>
@@ -330,45 +341,37 @@
         </w:numPr>
         <w:spacing w:after="0" w:line="240" w:lineRule="auto"/>
         <w:rPr>
-          <w:rFonts w:ascii="Times New Roman" w:eastAsia="Times New Roman" w:hAnsi="Times New Roman" w:cs="Times New Roman"/>
-          <w:sz w:val="24"/>
-          <w:szCs w:val="24"/>
-        </w:rPr>
-      </w:pPr>
-      <w:r>
-        <w:rPr>
-          <w:rFonts w:ascii="Times New Roman" w:eastAsia="Times New Roman" w:hAnsi="Times New Roman" w:cs="Times New Roman"/>
-          <w:sz w:val="24"/>
-          <w:szCs w:val="24"/>
-        </w:rPr>
-        <w:t>Used</w:t>
-      </w:r>
-      <w:r>
-        <w:rPr>
-          <w:rFonts w:ascii="Times New Roman" w:eastAsia="Times New Roman" w:hAnsi="Times New Roman" w:cs="Times New Roman"/>
-          <w:sz w:val="24"/>
-          <w:szCs w:val="24"/>
-        </w:rPr>
-        <w:t xml:space="preserve"> </w:t>
-      </w:r>
-      <w:r>
-        <w:rPr>
-          <w:rFonts w:ascii="Times New Roman" w:eastAsia="Times New Roman" w:hAnsi="Times New Roman" w:cs="Times New Roman"/>
-          <w:sz w:val="24"/>
-          <w:szCs w:val="24"/>
-        </w:rPr>
-        <w:t>to store project, allows for collaboration and version control</w:t>
+          <w:rStyle w:val="SubtleEmphasis"/>
+          <w:rFonts w:ascii="Times New Roman" w:eastAsia="Times New Roman" w:hAnsi="Times New Roman" w:cs="Times New Roman"/>
+          <w:i w:val="0"/>
+          <w:iCs w:val="0"/>
+          <w:color w:val="auto"/>
+          <w:sz w:val="24"/>
+          <w:szCs w:val="24"/>
+        </w:rPr>
+      </w:pPr>
+      <w:r>
+        <w:rPr>
+          <w:rFonts w:ascii="Times New Roman" w:eastAsia="Times New Roman" w:hAnsi="Times New Roman" w:cs="Times New Roman"/>
+          <w:sz w:val="24"/>
+          <w:szCs w:val="24"/>
+        </w:rPr>
+        <w:t>Used for overlaying build orders to user screen</w:t>
       </w:r>
     </w:p>
     <w:p>
       <w:pPr>
-        <w:spacing w:after="0" w:line="240" w:lineRule="auto"/>
-        <w:rPr>
-          <w:rFonts w:ascii="Times New Roman" w:eastAsia="Times New Roman" w:hAnsi="Times New Roman" w:cs="Times New Roman"/>
-          <w:sz w:val="24"/>
-          <w:szCs w:val="24"/>
-        </w:rPr>
-      </w:pPr>
+        <w:spacing w:before="240" w:after="0" w:line="240" w:lineRule="auto"/>
+        <w:rPr>
+          <w:rStyle w:val="Heading5Char"/>
+        </w:rPr>
+      </w:pPr>
+      <w:r>
+        <w:rPr>
+          <w:rStyle w:val="Heading3Char"/>
+        </w:rPr>
+        <w:t>Version Control</w:t>
+      </w:r>
     </w:p>
     <w:p>
       <w:pPr>
@@ -381,23 +384,9 @@
       </w:pPr>
       <w:r>
         <w:rPr>
-          <w:rStyle w:val="Heading2Char"/>
-        </w:rPr>
-        <w:t>Communication</w:t>
-      </w:r>
-      <w:r>
-        <w:rPr>
-          <w:rFonts w:ascii="Times New Roman" w:eastAsia="Times New Roman" w:hAnsi="Times New Roman" w:cs="Times New Roman"/>
-          <w:sz w:val="24"/>
-          <w:szCs w:val="24"/>
-        </w:rPr>
-        <w:br/>
-      </w:r>
-      <w:r>
-        <w:rPr>
           <w:rStyle w:val="Heading5Char"/>
         </w:rPr>
-        <w:t>Discord</w:t>
+        <w:t>GitHub</w:t>
       </w:r>
     </w:p>
     <w:p>
@@ -428,31 +417,45 @@
           <w:sz w:val="24"/>
           <w:szCs w:val="24"/>
         </w:rPr>
-        <w:t xml:space="preserve"> for </w:t>
-      </w:r>
-      <w:r>
-        <w:rPr>
-          <w:rFonts w:ascii="Times New Roman" w:eastAsia="Times New Roman" w:hAnsi="Times New Roman" w:cs="Times New Roman"/>
-          <w:sz w:val="24"/>
-          <w:szCs w:val="24"/>
-        </w:rPr>
-        <w:t>meetings and messaging</w:t>
+        <w:t xml:space="preserve"> </w:t>
+      </w:r>
+      <w:r>
+        <w:rPr>
+          <w:rFonts w:ascii="Times New Roman" w:eastAsia="Times New Roman" w:hAnsi="Times New Roman" w:cs="Times New Roman"/>
+          <w:sz w:val="24"/>
+          <w:szCs w:val="24"/>
+        </w:rPr>
+        <w:t>to store project, allows for collaboration and version control</w:t>
       </w:r>
     </w:p>
     <w:p>
       <w:pPr>
-        <w:spacing w:after="0" w:line="240" w:lineRule="auto"/>
-        <w:rPr>
-          <w:rFonts w:ascii="Times New Roman" w:eastAsia="Times New Roman" w:hAnsi="Times New Roman" w:cs="Times New Roman"/>
-          <w:sz w:val="24"/>
-          <w:szCs w:val="24"/>
-        </w:rPr>
-      </w:pPr>
+        <w:spacing w:before="240" w:after="0" w:line="240" w:lineRule="auto"/>
+        <w:rPr>
+          <w:rFonts w:ascii="Times New Roman" w:eastAsia="Times New Roman" w:hAnsi="Times New Roman" w:cs="Times New Roman"/>
+          <w:sz w:val="24"/>
+          <w:szCs w:val="24"/>
+        </w:rPr>
+      </w:pPr>
+      <w:r>
+        <w:rPr>
+          <w:rStyle w:val="Heading3Char"/>
+        </w:rPr>
+        <w:t>Communication</w:t>
+      </w:r>
+      <w:r>
+        <w:rPr>
+          <w:rFonts w:ascii="Times New Roman" w:eastAsia="Times New Roman" w:hAnsi="Times New Roman" w:cs="Times New Roman"/>
+          <w:sz w:val="24"/>
+          <w:szCs w:val="24"/>
+        </w:rPr>
+        <w:br/>
+      </w:r>
       <w:r>
         <w:rPr>
           <w:rStyle w:val="Heading5Char"/>
         </w:rPr>
-        <w:t>Microsoft Teams</w:t>
+        <w:t>Discord</w:t>
       </w:r>
     </w:p>
     <w:p>
@@ -491,7 +494,7 @@
           <w:sz w:val="24"/>
           <w:szCs w:val="24"/>
         </w:rPr>
-        <w:t>meetings</w:t>
+        <w:t>meetings and messaging</w:t>
       </w:r>
     </w:p>
     <w:p>
@@ -551,16 +554,22 @@
     </w:p>
     <w:p>
       <w:pPr>
-        <w:pStyle w:val="Heading2"/>
-        <w:rPr>
-          <w:rStyle w:val="Heading2Char"/>
-        </w:rPr>
-      </w:pPr>
-      <w:r>
-        <w:rPr>
-          <w:rStyle w:val="Heading2Char"/>
-        </w:rPr>
-        <w:t>Task Organization</w:t>
+        <w:spacing w:before="240" w:after="0" w:line="240" w:lineRule="auto"/>
+        <w:rPr>
+          <w:rStyle w:val="Heading5Char"/>
+        </w:rPr>
+      </w:pPr>
+      <w:r>
+        <w:rPr>
+          <w:rStyle w:val="Heading3Char"/>
+        </w:rPr>
+        <w:t>Communication</w:t>
+      </w:r>
+      <w:r>
+        <w:rPr>
+          <w:rStyle w:val="Heading5Char"/>
+        </w:rPr>
+        <w:t xml:space="preserve"> </w:t>
       </w:r>
     </w:p>
     <w:p>
@@ -602,34 +611,191 @@
         <w:t>Used to track tasks and progress on the project</w:t>
       </w:r>
     </w:p>
-    <w:p/>
     <w:p>
       <w:pPr>
-        <w:pStyle w:val="Heading2"/>
+        <w:spacing w:before="240" w:after="0" w:line="240" w:lineRule="auto"/>
+        <w:rPr>
+          <w:rStyle w:val="Heading5Char"/>
+        </w:rPr>
+      </w:pPr>
+      <w:r>
+        <w:rPr>
+          <w:rStyle w:val="Heading3Char"/>
+        </w:rPr>
+        <w:t>Communication</w:t>
+      </w:r>
+      <w:r>
+        <w:rPr>
+          <w:rStyle w:val="Heading5Char"/>
+        </w:rPr>
+        <w:t xml:space="preserve"> </w:t>
+      </w:r>
+    </w:p>
+    <w:p>
+      <w:pPr>
+        <w:spacing w:after="0" w:line="240" w:lineRule="auto"/>
+        <w:rPr>
+          <w:rFonts w:ascii="Times New Roman" w:eastAsia="Times New Roman" w:hAnsi="Times New Roman" w:cs="Times New Roman"/>
+          <w:sz w:val="24"/>
+          <w:szCs w:val="24"/>
+        </w:rPr>
+      </w:pPr>
+      <w:r>
+        <w:rPr>
+          <w:rStyle w:val="Heading5Char"/>
+        </w:rPr>
+        <w:t>Word</w:t>
+      </w:r>
+    </w:p>
+    <w:p>
+      <w:pPr>
+        <w:pStyle w:val="ListParagraph"/>
+        <w:numPr>
+          <w:ilvl w:val="0"/>
+          <w:numId w:val="11"/>
+        </w:numPr>
+        <w:spacing w:after="0" w:line="240" w:lineRule="auto"/>
+        <w:rPr>
+          <w:rFonts w:ascii="Times New Roman" w:eastAsia="Times New Roman" w:hAnsi="Times New Roman" w:cs="Times New Roman"/>
+          <w:sz w:val="24"/>
+          <w:szCs w:val="24"/>
+        </w:rPr>
+      </w:pPr>
+      <w:r>
+        <w:rPr>
+          <w:rFonts w:ascii="Times New Roman" w:eastAsia="Times New Roman" w:hAnsi="Times New Roman" w:cs="Times New Roman"/>
+          <w:sz w:val="24"/>
+          <w:szCs w:val="24"/>
+        </w:rPr>
+        <w:t xml:space="preserve">Used to document and organize the process </w:t>
+      </w:r>
+      <w:r>
+        <w:rPr>
+          <w:rFonts w:ascii="Times New Roman" w:eastAsia="Times New Roman" w:hAnsi="Times New Roman" w:cs="Times New Roman"/>
+          <w:sz w:val="24"/>
+          <w:szCs w:val="24"/>
+        </w:rPr>
+        <w:t xml:space="preserve">of creating and </w:t>
+      </w:r>
+      <w:r>
+        <w:rPr>
+          <w:rFonts w:ascii="Times New Roman" w:eastAsia="Times New Roman" w:hAnsi="Times New Roman" w:cs="Times New Roman"/>
+          <w:sz w:val="24"/>
+          <w:szCs w:val="24"/>
+        </w:rPr>
+        <w:t>maintaining the application</w:t>
+      </w:r>
+    </w:p>
+    <w:p>
+      <w:pPr>
+        <w:spacing w:after="0" w:line="240" w:lineRule="auto"/>
+        <w:rPr>
+          <w:rFonts w:ascii="Times New Roman" w:eastAsia="Times New Roman" w:hAnsi="Times New Roman" w:cs="Times New Roman"/>
+          <w:sz w:val="24"/>
+          <w:szCs w:val="24"/>
+        </w:rPr>
+      </w:pPr>
+      <w:r>
+        <w:rPr>
+          <w:rStyle w:val="Heading5Char"/>
+        </w:rPr>
+        <w:t>Excel</w:t>
+      </w:r>
+    </w:p>
+    <w:p>
+      <w:pPr>
+        <w:pStyle w:val="ListParagraph"/>
+        <w:numPr>
+          <w:ilvl w:val="0"/>
+          <w:numId w:val="11"/>
+        </w:numPr>
+      </w:pPr>
+      <w:r>
+        <w:rPr>
+          <w:rFonts w:ascii="Times New Roman" w:eastAsia="Times New Roman" w:hAnsi="Times New Roman" w:cs="Times New Roman"/>
+          <w:sz w:val="24"/>
+          <w:szCs w:val="24"/>
+        </w:rPr>
+        <w:t>Used to document testing plans and similar documents</w:t>
+      </w:r>
+    </w:p>
+    <w:p>
+      <w:pPr>
+        <w:spacing w:after="0" w:line="240" w:lineRule="auto"/>
+        <w:rPr>
+          <w:rFonts w:ascii="Times New Roman" w:eastAsia="Times New Roman" w:hAnsi="Times New Roman" w:cs="Times New Roman"/>
+          <w:sz w:val="24"/>
+          <w:szCs w:val="24"/>
+        </w:rPr>
+      </w:pPr>
+      <w:r>
+        <w:rPr>
+          <w:rStyle w:val="Heading5Char"/>
+        </w:rPr>
+        <w:t>Lucid Chart</w:t>
+      </w:r>
+      <w:r>
+        <w:rPr>
+          <w:rStyle w:val="Heading5Char"/>
+        </w:rPr>
+        <w:tab/>
+      </w:r>
+    </w:p>
+    <w:p>
+      <w:pPr>
+        <w:pStyle w:val="ListParagraph"/>
+        <w:numPr>
+          <w:ilvl w:val="0"/>
+          <w:numId w:val="11"/>
+        </w:numPr>
+      </w:pPr>
+      <w:r>
+        <w:rPr>
+          <w:rFonts w:ascii="Times New Roman" w:eastAsia="Times New Roman" w:hAnsi="Times New Roman" w:cs="Times New Roman"/>
+          <w:sz w:val="24"/>
+          <w:szCs w:val="24"/>
+        </w:rPr>
+        <w:t>Used to create diagrams like UML, architecture, and schemas</w:t>
+      </w:r>
+    </w:p>
+    <w:p>
+      <w:pPr>
+        <w:spacing w:after="0" w:line="240" w:lineRule="auto"/>
+        <w:rPr>
+          <w:rFonts w:ascii="Times New Roman" w:eastAsia="Times New Roman" w:hAnsi="Times New Roman" w:cs="Times New Roman"/>
+          <w:sz w:val="24"/>
+          <w:szCs w:val="24"/>
+        </w:rPr>
+      </w:pPr>
+      <w:r>
+        <w:rPr>
+          <w:rStyle w:val="Heading5Char"/>
+        </w:rPr>
+        <w:t>Draw.io</w:t>
+      </w:r>
+    </w:p>
+    <w:p>
+      <w:pPr>
+        <w:pStyle w:val="ListParagraph"/>
+        <w:numPr>
+          <w:ilvl w:val="0"/>
+          <w:numId w:val="11"/>
+        </w:numPr>
         <w:rPr>
           <w:rStyle w:val="SubtleEmphasis"/>
-          <w:rFonts w:ascii="Times New Roman" w:eastAsia="Times New Roman" w:hAnsi="Times New Roman" w:cs="Times New Roman"/>
           <w:i w:val="0"/>
           <w:iCs w:val="0"/>
           <w:color w:val="auto"/>
-          <w:sz w:val="24"/>
-          <w:szCs w:val="24"/>
-        </w:rPr>
-      </w:pPr>
-    </w:p>
-    <w:p>
-      <w:pPr>
-        <w:spacing w:after="0" w:line="240" w:lineRule="auto"/>
-        <w:rPr>
-          <w:rStyle w:val="SubtleEmphasis"/>
-          <w:rFonts w:ascii="Times New Roman" w:eastAsia="Times New Roman" w:hAnsi="Times New Roman" w:cs="Times New Roman"/>
-          <w:i w:val="0"/>
-          <w:iCs w:val="0"/>
-          <w:color w:val="auto"/>
-          <w:sz w:val="24"/>
-          <w:szCs w:val="24"/>
-        </w:rPr>
-      </w:pPr>
+        </w:rPr>
+      </w:pPr>
+      <w:r>
+        <w:rPr>
+          <w:rFonts w:ascii="Times New Roman" w:eastAsia="Times New Roman" w:hAnsi="Times New Roman" w:cs="Times New Roman"/>
+          <w:sz w:val="24"/>
+          <w:szCs w:val="24"/>
+        </w:rPr>
+        <w:t>Use to create ER Diagrams</w:t>
+      </w:r>
     </w:p>
     <w:sectPr>
       <w:pgSz w:w="12240" w:h="15840"/>
@@ -642,7 +808,7 @@
 </file>
 
 <file path=word/numbering.xml><?xml version="1.0" encoding="utf-8"?>
-<w:numbering xmlns:wpc="http://schemas.microsoft.com/office/word/2010/wordprocessingCanvas" xmlns:cx="http://schemas.microsoft.com/office/drawing/2014/chartex" xmlns:cx1="http://schemas.microsoft.com/office/drawing/2015/9/8/chartex" xmlns:cx2="http://schemas.microsoft.com/office/drawing/2015/10/21/chartex" xmlns:cx3="http://schemas.microsoft.com/office/drawing/2016/5/9/chartex" xmlns:cx4="http://schemas.microsoft.com/office/drawing/2016/5/10/chartex" xmlns:cx5="http://schemas.microsoft.com/office/drawing/2016/5/11/chartex" xmlns:cx6="http://schemas.microsoft.com/office/drawing/2016/5/12/chartex" xmlns:cx7="http://schemas.microsoft.com/office/drawing/2016/5/13/chartex" xmlns:cx8="http://schemas.microsoft.com/office/drawing/2016/5/14/chartex" xmlns:mc="http://schemas.openxmlformats.org/markup-compatibility/2006" xmlns:aink="http://schemas.microsoft.com/office/drawing/2016/ink" xmlns:am3d="http://schemas.microsoft.com/office/drawing/2017/model3d" xmlns:o="urn:schemas-microsoft-com:office:office" xmlns:oel="http://schemas.microsoft.com/office/2019/extlst" xmlns:r="http://schemas.openxmlformats.org/officeDocument/2006/relationships" xmlns:m="http://schemas.openxmlformats.org/officeDocument/2006/math" xmlns:v="urn:schemas-microsoft-com:vml" xmlns:wp14="http://schemas.microsoft.com/office/word/2010/wordprocessingDrawing" xmlns:wp="http://schemas.openxmlformats.org/drawingml/2006/wordprocessingDrawing" xmlns:w10="urn:schemas-microsoft-com:office:word" xmlns:w="http://schemas.openxmlformats.org/wordprocessingml/2006/main" xmlns:w14="http://schemas.microsoft.com/office/word/2010/wordml" xmlns:w15="http://schemas.microsoft.com/office/word/2012/wordml" xmlns:w16cex="http://schemas.microsoft.com/office/word/2018/wordml/cex" xmlns:w16cid="http://schemas.microsoft.com/office/word/2016/wordml/cid" xmlns:w16="http://schemas.microsoft.com/office/word/2018/wordml" xmlns:w16sdtdh="http://schemas.microsoft.com/office/word/2020/wordml/sdtdatahash" xmlns:w16se="http://schemas.microsoft.com/office/word/2015/wordml/symex" xmlns:wpg="http://schemas.microsoft.com/office/word/2010/wordprocessingGroup" xmlns:wpi="http://schemas.microsoft.com/office/word/2010/wordprocessingInk" xmlns:wne="http://schemas.microsoft.com/office/word/2006/wordml" xmlns:wps="http://schemas.microsoft.com/office/word/2010/wordprocessingShape" mc:Ignorable="w14 w15 w16se w16cid w16 w16cex w16sdtdh wp14">
+<w:numbering xmlns:wpc="http://schemas.microsoft.com/office/word/2010/wordprocessingCanvas" xmlns:cx="http://schemas.microsoft.com/office/drawing/2014/chartex" xmlns:cx1="http://schemas.microsoft.com/office/drawing/2015/9/8/chartex" xmlns:cx2="http://schemas.microsoft.com/office/drawing/2015/10/21/chartex" xmlns:cx3="http://schemas.microsoft.com/office/drawing/2016/5/9/chartex" xmlns:cx4="http://schemas.microsoft.com/office/drawing/2016/5/10/chartex" xmlns:cx5="http://schemas.microsoft.com/office/drawing/2016/5/11/chartex" xmlns:cx6="http://schemas.microsoft.com/office/drawing/2016/5/12/chartex" xmlns:cx7="http://schemas.microsoft.com/office/drawing/2016/5/13/chartex" xmlns:cx8="http://schemas.microsoft.com/office/drawing/2016/5/14/chartex" xmlns:mc="http://schemas.openxmlformats.org/markup-compatibility/2006" xmlns:aink="http://schemas.microsoft.com/office/drawing/2016/ink" xmlns:am3d="http://schemas.microsoft.com/office/drawing/2017/model3d" xmlns:o="urn:schemas-microsoft-com:office:office" xmlns:oel="http://schemas.microsoft.com/office/2019/extlst" xmlns:r="http://schemas.openxmlformats.org/officeDocument/2006/relationships" xmlns:m="http://schemas.openxmlformats.org/officeDocument/2006/math" xmlns:v="urn:schemas-microsoft-com:vml" xmlns:wp14="http://schemas.microsoft.com/office/word/2010/wordprocessingDrawing" xmlns:wp="http://schemas.openxmlformats.org/drawingml/2006/wordprocessingDrawing" xmlns:w10="urn:schemas-microsoft-com:office:word" xmlns:w="http://schemas.openxmlformats.org/wordprocessingml/2006/main" xmlns:w14="http://schemas.microsoft.com/office/word/2010/wordml" xmlns:w15="http://schemas.microsoft.com/office/word/2012/wordml" xmlns:w16cex="http://schemas.microsoft.com/office/word/2018/wordml/cex" xmlns:w16cid="http://schemas.microsoft.com/office/word/2016/wordml/cid" xmlns:w16="http://schemas.microsoft.com/office/word/2018/wordml" xmlns:w16du="http://schemas.microsoft.com/office/word/2023/wordml/word16du" xmlns:w16sdtdh="http://schemas.microsoft.com/office/word/2020/wordml/sdtdatahash" xmlns:w16se="http://schemas.microsoft.com/office/word/2015/wordml/symex" xmlns:wpg="http://schemas.microsoft.com/office/word/2010/wordprocessingGroup" xmlns:wpi="http://schemas.microsoft.com/office/word/2010/wordprocessingInk" xmlns:wne="http://schemas.microsoft.com/office/word/2006/wordml" xmlns:wps="http://schemas.microsoft.com/office/word/2010/wordprocessingShape" mc:Ignorable="w14 w15 w16se w16cid w16 w16cex w16sdtdh w16du wp14">
   <w:abstractNum w:abstractNumId="0" w15:restartNumberingAfterBreak="0">
     <w:nsid w:val="114C43ED"/>
     <w:multiLevelType w:val="hybridMultilevel"/>
@@ -1921,7 +2087,7 @@
 </file>
 
 <file path=word/styles.xml><?xml version="1.0" encoding="utf-8"?>
-<w:styles xmlns:mc="http://schemas.openxmlformats.org/markup-compatibility/2006" xmlns:r="http://schemas.openxmlformats.org/officeDocument/2006/relationships" xmlns:w="http://schemas.openxmlformats.org/wordprocessingml/2006/main" xmlns:w14="http://schemas.microsoft.com/office/word/2010/wordml" xmlns:w15="http://schemas.microsoft.com/office/word/2012/wordml" xmlns:w16cex="http://schemas.microsoft.com/office/word/2018/wordml/cex" xmlns:w16cid="http://schemas.microsoft.com/office/word/2016/wordml/cid" xmlns:w16="http://schemas.microsoft.com/office/word/2018/wordml" xmlns:w16sdtdh="http://schemas.microsoft.com/office/word/2020/wordml/sdtdatahash" xmlns:w16se="http://schemas.microsoft.com/office/word/2015/wordml/symex" mc:Ignorable="w14 w15 w16se w16cid w16 w16cex w16sdtdh">
+<w:styles xmlns:mc="http://schemas.openxmlformats.org/markup-compatibility/2006" xmlns:r="http://schemas.openxmlformats.org/officeDocument/2006/relationships" xmlns:w="http://schemas.openxmlformats.org/wordprocessingml/2006/main" xmlns:w14="http://schemas.microsoft.com/office/word/2010/wordml" xmlns:w15="http://schemas.microsoft.com/office/word/2012/wordml" xmlns:w16cex="http://schemas.microsoft.com/office/word/2018/wordml/cex" xmlns:w16cid="http://schemas.microsoft.com/office/word/2016/wordml/cid" xmlns:w16="http://schemas.microsoft.com/office/word/2018/wordml" xmlns:w16du="http://schemas.microsoft.com/office/word/2023/wordml/word16du" xmlns:w16sdtdh="http://schemas.microsoft.com/office/word/2020/wordml/sdtdatahash" xmlns:w16se="http://schemas.microsoft.com/office/word/2015/wordml/symex" mc:Ignorable="w14 w15 w16se w16cid w16 w16cex w16sdtdh w16du">
   <w:docDefaults>
     <w:rPrDefault>
       <w:rPr>

</xml_diff>